<commit_message>
fixed end of document on retrospective
</commit_message>
<xml_diff>
--- a/Sprint_1/Sprint_Retrospective/Sprint Retrospective.docx
+++ b/Sprint_1/Sprint_Retrospective/Sprint Retrospective.docx
@@ -456,15 +456,7 @@
     </w:p>
     <w:p>
       <w:r>
-        <w:t xml:space="preserve">Instead of only having one person talk at one time we will </w:t>
-      </w:r>
-      <w:proofErr w:type="gramStart"/>
-      <w:r>
-        <w:t>make an effort</w:t>
-      </w:r>
-      <w:proofErr w:type="gramEnd"/>
-      <w:r>
-        <w:t xml:space="preserve"> to offer our own opinion on there problem/approach to their task</w:t>
+        <w:t>Instead of only having one person talk at one time we will make an effort to offer our own opinion on there problem/approach to their task</w:t>
       </w:r>
     </w:p>
     <w:p>
@@ -664,37 +656,146 @@
     </w:p>
     <w:p>
       <w:r>
-        <w:t xml:space="preserve">We will </w:t>
-      </w:r>
-      <w:proofErr w:type="gramStart"/>
-      <w:r>
-        <w:t>make an ef</w:t>
+        <w:t>We will make an effort to include more branches and not commit to the master unless absolutely needed</w:t>
+      </w:r>
+    </w:p>
+    <w:p>
+      <w:r>
+        <w:t xml:space="preserve">When merging branches we will always make ourselves </w:t>
+      </w:r>
+      <w:r>
+        <w:t>preform pull requests to check what everyone has done is correct.</w:t>
+      </w:r>
+    </w:p>
+    <w:p>
+      <w:pPr>
+        <w:rPr>
+          <w:color w:val="2F5496" w:themeColor="accent1" w:themeShade="BF"/>
+        </w:rPr>
+      </w:pPr>
+      <w:r>
+        <w:rPr>
+          <w:color w:val="2F5496" w:themeColor="accent1" w:themeShade="BF"/>
+        </w:rPr>
+        <w:t xml:space="preserve">CraneWare </w:t>
+      </w:r>
+      <w:r>
+        <w:rPr>
+          <w:color w:val="2F5496" w:themeColor="accent1" w:themeShade="BF"/>
+        </w:rPr>
+        <w:t>meeting</w:t>
+      </w:r>
+    </w:p>
+    <w:p>
+      <w:pPr>
+        <w:rPr>
+          <w:b/>
+          <w:bCs/>
+        </w:rPr>
+      </w:pPr>
+      <w:r>
+        <w:rPr>
+          <w:b/>
+          <w:bCs/>
+        </w:rPr>
+        <w:lastRenderedPageBreak/>
+        <w:t>What went well</w:t>
+      </w:r>
+      <w:r>
+        <w:rPr>
+          <w:b/>
+          <w:bCs/>
+        </w:rPr>
+        <w:t>:</w:t>
+      </w:r>
+      <w:r>
+        <w:rPr>
+          <w:b/>
+          <w:bCs/>
+        </w:rPr>
+        <w:t xml:space="preserve"> </w:t>
+      </w:r>
+    </w:p>
+    <w:p>
+      <w:r>
+        <w:t>Meeting overall went well, Michael liked the structure of the meeting overall</w:t>
+      </w:r>
+    </w:p>
+    <w:p>
+      <w:r>
+        <w:t>They liked the “compact design” and wanted us to keep it that way</w:t>
+      </w:r>
+    </w:p>
+    <w:p>
+      <w:pPr>
+        <w:rPr>
+          <w:b/>
+          <w:bCs/>
+        </w:rPr>
+      </w:pPr>
+      <w:r>
+        <w:rPr>
+          <w:b/>
+          <w:bCs/>
+        </w:rPr>
+        <w:t>What could be improved</w:t>
+      </w:r>
+      <w:r>
+        <w:rPr>
+          <w:b/>
+          <w:bCs/>
+        </w:rPr>
+        <w:t>:</w:t>
+      </w:r>
+    </w:p>
+    <w:p>
+      <w:r>
+        <w:t>They let us know that filtering and ordering were there main priorities for our upcoming sprint and that the adding and deleting data was just optional.</w:t>
+      </w:r>
+    </w:p>
+    <w:p>
+      <w:pPr>
+        <w:rPr>
+          <w:b/>
+          <w:bCs/>
+        </w:rPr>
+      </w:pPr>
+      <w:r>
+        <w:rPr>
+          <w:b/>
+          <w:bCs/>
+        </w:rPr>
+        <w:t>What we will do</w:t>
+      </w:r>
+      <w:r>
+        <w:rPr>
+          <w:b/>
+          <w:bCs/>
+        </w:rPr>
+        <w:t xml:space="preserve"> now:</w:t>
+      </w:r>
+    </w:p>
+    <w:p>
+      <w:r>
+        <w:t>We will keep the order of our product backlog as they wanted filtering and ordering to be top priorities.</w:t>
+      </w:r>
+    </w:p>
+    <w:p>
+      <w:r>
+        <w:t>Keep the same UI/</w:t>
+      </w:r>
+      <w:r>
+        <w:t>website design we have as they liked it</w:t>
       </w:r>
       <w:bookmarkStart w:id="0" w:name="_GoBack"/>
       <w:bookmarkEnd w:id="0"/>
-      <w:r>
-        <w:t>fort</w:t>
-      </w:r>
-      <w:proofErr w:type="gramEnd"/>
-      <w:r>
-        <w:t xml:space="preserve"> to include more branches and not commit to the master unless absolutely needed</w:t>
-      </w:r>
-    </w:p>
-    <w:p>
-      <w:r>
-        <w:t xml:space="preserve">When merging </w:t>
-      </w:r>
-      <w:proofErr w:type="gramStart"/>
-      <w:r>
-        <w:t>branches</w:t>
-      </w:r>
-      <w:proofErr w:type="gramEnd"/>
-      <w:r>
-        <w:t xml:space="preserve"> we will always make ourselves </w:t>
-      </w:r>
-      <w:r>
-        <w:t>preform pull requests to check what everyone has done is correct.</w:t>
-      </w:r>
+    </w:p>
+    <w:p>
+      <w:pPr>
+        <w:rPr>
+          <w:color w:val="2F5496" w:themeColor="accent1" w:themeShade="BF"/>
+        </w:rPr>
+      </w:pPr>
     </w:p>
     <w:sectPr>
       <w:pgSz w:w="11906" w:h="16838"/>

</xml_diff>